<commit_message>
remvoed Emoji and added deliverable doc
</commit_message>
<xml_diff>
--- a/Project2/docs/Project2_Deliverable.docx
+++ b/Project2/docs/Project2_Deliverable.docx
@@ -58,13 +58,15 @@
         <w:rPr>
           <w:rFonts w:ascii="Times New Roman" w:hAnsi="Times New Roman" w:cs="Times New Roman"/>
         </w:rPr>
-        <w:t xml:space="preserve">All files are compressed in a zip file called </w:t>
+        <w:t>All files are compressed in a zip file called Project2.zip</w:t>
       </w:r>
+    </w:p>
+    <w:p>
       <w:r>
         <w:rPr>
           <w:rFonts w:ascii="Times New Roman" w:hAnsi="Times New Roman" w:cs="Times New Roman"/>
         </w:rPr>
-        <w:t>Project2.zip</w:t>
+        <w:t xml:space="preserve">URL for wordle game is: </w:t>
       </w:r>
     </w:p>
     <w:p>
@@ -73,31 +75,13 @@
           <w:rFonts w:ascii="Times New Roman" w:hAnsi="Times New Roman" w:cs="Times New Roman"/>
         </w:rPr>
       </w:pPr>
-      <w:r>
-        <w:rPr>
-          <w:rFonts w:ascii="Times New Roman" w:hAnsi="Times New Roman" w:cs="Times New Roman"/>
-        </w:rPr>
-        <w:t xml:space="preserve">URL for </w:t>
-      </w:r>
-      <w:r>
-        <w:rPr>
-          <w:rFonts w:ascii="Times New Roman" w:hAnsi="Times New Roman" w:cs="Times New Roman"/>
-        </w:rPr>
-        <w:t>wordle game is</w:t>
-      </w:r>
-      <w:r>
-        <w:rPr>
-          <w:rFonts w:ascii="Times New Roman" w:hAnsi="Times New Roman" w:cs="Times New Roman"/>
-        </w:rPr>
-        <w:t xml:space="preserve">: </w:t>
-      </w:r>
       <w:hyperlink r:id="rId4" w:history="1">
         <w:r>
           <w:rPr>
             <w:rStyle w:val="Hyperlink"/>
             <w:rFonts w:ascii="Times New Roman" w:hAnsi="Times New Roman" w:cs="Times New Roman"/>
           </w:rPr>
-          <w:t>https://vattanaeang.github.io/TuftsCS120/Assignment_javaScript2/js_part2.html</w:t>
+          <w:t>https://vattanaeang.github.io/TuftsCS120/Project2/index.html</w:t>
         </w:r>
       </w:hyperlink>
     </w:p>
@@ -139,11 +123,6 @@
           <w:rFonts w:ascii="Times New Roman" w:hAnsi="Times New Roman" w:cs="Times New Roman"/>
         </w:rPr>
         <w:tab/>
-      </w:r>
-      <w:r>
-        <w:rPr>
-          <w:rFonts w:ascii="Times New Roman" w:hAnsi="Times New Roman" w:cs="Times New Roman"/>
-        </w:rPr>
         <w:t xml:space="preserve">I added a console.log that will print the word pulled from random word API. The API will return a 5-letter word. There is also a fallback word just in case fetch failed to return. Other than that, there were not any extra features. </w:t>
       </w:r>
     </w:p>
@@ -172,13 +151,7 @@
           <w:rFonts w:ascii="Times New Roman" w:hAnsi="Times New Roman" w:cs="Times New Roman"/>
         </w:rPr>
         <w:tab/>
-        <w:t xml:space="preserve">My favorite topic in the course so far is using API to retrieve data. Personally, I think it is one of the most powerful tools and I can use it to leverage my webpages in so many ways. </w:t>
-      </w:r>
-      <w:r>
-        <w:rPr>
-          <w:rFonts w:ascii="Times New Roman" w:hAnsi="Times New Roman" w:cs="Times New Roman"/>
-        </w:rPr>
-        <w:t xml:space="preserve"> </w:t>
+        <w:t xml:space="preserve">My favorite topic in the course so far is using API to retrieve data. Personally, I think it is one of the most powerful tools and I can use it to leverage my webpages in so many ways.  </w:t>
       </w:r>
     </w:p>
     <w:p/>
@@ -1121,6 +1094,18 @@
       <w:u w:val="single"/>
     </w:rPr>
   </w:style>
+  <w:style w:type="character" w:styleId="UnresolvedMention">
+    <w:name w:val="Unresolved Mention"/>
+    <w:basedOn w:val="DefaultParagraphFont"/>
+    <w:uiPriority w:val="99"/>
+    <w:semiHidden/>
+    <w:unhideWhenUsed/>
+    <w:rsid w:val="004F47A9"/>
+    <w:rPr>
+      <w:color w:val="605E5C"/>
+      <w:shd w:val="clear" w:color="auto" w:fill="E1DFDD"/>
+    </w:rPr>
+  </w:style>
 </w:styles>
 </file>
 

</xml_diff>